<commit_message>
Started Project on ABC Shop Management
</commit_message>
<xml_diff>
--- a/Report/ABC-Shop-Management.docx
+++ b/Report/ABC-Shop-Management.docx
@@ -421,18 +421,15 @@
         </w:rPr>
         <w:t>K</w:t>
       </w:r>
-    </w:p>
-    <w:p>
-      <w:pPr>
-        <w:spacing w:after="0" w:line="240" w:lineRule="auto"/>
-        <w:contextualSpacing/>
+      <w:r>
         <w:rPr>
           <w:rFonts w:ascii="Times New Roman" w:hAnsi="Times New Roman" w:cs="Times New Roman"/>
           <w:color w:val="00B0F0"/>
           <w:sz w:val="36"/>
           <w:szCs w:val="24"/>
         </w:rPr>
-      </w:pPr>
+        <w:t xml:space="preserve">    </w:t>
+      </w:r>
       <w:r>
         <w:rPr>
           <w:rFonts w:ascii="Times New Roman" w:hAnsi="Times New Roman" w:cs="Times New Roman"/>
@@ -459,6 +456,62 @@
           <w:szCs w:val="24"/>
         </w:rPr>
         <w:t>5</w:t>
+      </w:r>
+    </w:p>
+    <w:p>
+      <w:pPr>
+        <w:spacing w:after="0" w:line="240" w:lineRule="auto"/>
+        <w:contextualSpacing/>
+        <w:rPr>
+          <w:rFonts w:ascii="Times New Roman" w:hAnsi="Times New Roman" w:cs="Times New Roman"/>
+          <w:color w:val="00B0F0"/>
+          <w:sz w:val="36"/>
+          <w:szCs w:val="24"/>
+        </w:rPr>
+      </w:pPr>
+      <w:r>
+        <w:rPr>
+          <w:rFonts w:ascii="Times New Roman" w:hAnsi="Times New Roman" w:cs="Times New Roman"/>
+          <w:color w:val="00B0F0"/>
+          <w:sz w:val="36"/>
+          <w:szCs w:val="24"/>
+        </w:rPr>
+        <w:t>Course Instructor</w:t>
+      </w:r>
+      <w:r>
+        <w:rPr>
+          <w:rFonts w:ascii="Times New Roman" w:hAnsi="Times New Roman" w:cs="Times New Roman"/>
+          <w:color w:val="00B0F0"/>
+          <w:sz w:val="36"/>
+          <w:szCs w:val="24"/>
+        </w:rPr>
+        <w:t xml:space="preserve">: </w:t>
+      </w:r>
+      <w:proofErr w:type="spellStart"/>
+      <w:r>
+        <w:rPr>
+          <w:rFonts w:ascii="Times New Roman" w:hAnsi="Times New Roman" w:cs="Times New Roman"/>
+          <w:sz w:val="36"/>
+          <w:szCs w:val="24"/>
+        </w:rPr>
+        <w:t>Sazzad</w:t>
+      </w:r>
+      <w:proofErr w:type="spellEnd"/>
+      <w:r>
+        <w:rPr>
+          <w:rFonts w:ascii="Times New Roman" w:hAnsi="Times New Roman" w:cs="Times New Roman"/>
+          <w:sz w:val="36"/>
+          <w:szCs w:val="24"/>
+        </w:rPr>
+        <w:t xml:space="preserve"> Hossain</w:t>
+      </w:r>
+      <w:r>
+        <w:rPr>
+          <w:rFonts w:ascii="Times New Roman" w:hAnsi="Times New Roman" w:cs="Times New Roman"/>
+          <w:sz w:val="36"/>
+          <w:szCs w:val="24"/>
+        </w:rPr>
+        <w:t xml:space="preserve">    </w:t>
       </w:r>
     </w:p>
     <w:p>
@@ -910,7 +963,7 @@
     </w:p>
     <w:p>
       <w:pPr>
-        <w:spacing w:after="0" w:line="240" w:lineRule="auto"/>
+        <w:spacing w:line="360" w:lineRule="auto"/>
         <w:contextualSpacing/>
         <w:rPr>
           <w:rFonts w:ascii="Times New Roman" w:hAnsi="Times New Roman" w:cs="Times New Roman"/>
@@ -939,40 +992,177 @@
     <w:p>
       <w:pPr>
         <w:spacing w:after="0" w:line="240" w:lineRule="auto"/>
-        <w:contextualSpacing/>
-        <w:rPr>
-          <w:rFonts w:ascii="Times New Roman" w:hAnsi="Times New Roman" w:cs="Times New Roman"/>
-          <w:i/>
-          <w:sz w:val="28"/>
-          <w:szCs w:val="24"/>
-        </w:rPr>
-      </w:pPr>
-      <w:r>
-        <w:rPr>
-          <w:rFonts w:ascii="Times New Roman" w:hAnsi="Times New Roman" w:cs="Times New Roman"/>
-          <w:i/>
-          <w:sz w:val="28"/>
-          <w:szCs w:val="24"/>
-        </w:rPr>
-        <w:t xml:space="preserve">In the digitalization era, peoples are </w:t>
-      </w:r>
-      <w:r>
-        <w:rPr>
-          <w:rFonts w:ascii="Times New Roman" w:hAnsi="Times New Roman" w:cs="Times New Roman"/>
-          <w:i/>
-          <w:sz w:val="28"/>
-          <w:szCs w:val="24"/>
-        </w:rPr>
-        <w:t>moving</w:t>
-      </w:r>
-      <w:r>
-        <w:rPr>
-          <w:rFonts w:ascii="Times New Roman" w:hAnsi="Times New Roman" w:cs="Times New Roman"/>
-          <w:i/>
-          <w:sz w:val="28"/>
-          <w:szCs w:val="24"/>
-        </w:rPr>
-        <w:t xml:space="preserve"> towards the online as they are becoming more productive and didn’t have much time to spend on shopping whether they can order their daily needs from anywhere. </w:t>
+        <w:ind w:left="720"/>
+        <w:contextualSpacing/>
+        <w:jc w:val="both"/>
+        <w:rPr>
+          <w:rFonts w:ascii="Times New Roman" w:hAnsi="Times New Roman" w:cs="Times New Roman"/>
+          <w:i/>
+          <w:sz w:val="28"/>
+          <w:szCs w:val="24"/>
+        </w:rPr>
+      </w:pPr>
+      <w:r>
+        <w:rPr>
+          <w:rFonts w:ascii="Times New Roman" w:hAnsi="Times New Roman" w:cs="Times New Roman"/>
+          <w:i/>
+          <w:sz w:val="28"/>
+          <w:szCs w:val="24"/>
+        </w:rPr>
+        <w:t>ABC shop management system is a website that helps</w:t>
+      </w:r>
+      <w:r>
+        <w:rPr>
+          <w:rFonts w:ascii="Times New Roman" w:hAnsi="Times New Roman" w:cs="Times New Roman"/>
+          <w:i/>
+          <w:sz w:val="28"/>
+          <w:szCs w:val="24"/>
+        </w:rPr>
+        <w:t xml:space="preserve"> to manage </w:t>
+      </w:r>
+      <w:r>
+        <w:rPr>
+          <w:rFonts w:ascii="Times New Roman" w:hAnsi="Times New Roman" w:cs="Times New Roman"/>
+          <w:i/>
+          <w:sz w:val="28"/>
+          <w:szCs w:val="24"/>
+        </w:rPr>
+        <w:t>different shop</w:t>
+      </w:r>
+      <w:r>
+        <w:rPr>
+          <w:rFonts w:ascii="Times New Roman" w:hAnsi="Times New Roman" w:cs="Times New Roman"/>
+          <w:i/>
+          <w:sz w:val="28"/>
+          <w:szCs w:val="24"/>
+        </w:rPr>
+        <w:t>-</w:t>
+      </w:r>
+      <w:r>
+        <w:rPr>
+          <w:rFonts w:ascii="Times New Roman" w:hAnsi="Times New Roman" w:cs="Times New Roman"/>
+          <w:i/>
+          <w:sz w:val="28"/>
+          <w:szCs w:val="24"/>
+        </w:rPr>
+        <w:t>related activity like entry and selling of products,</w:t>
+      </w:r>
+      <w:r>
+        <w:rPr>
+          <w:rFonts w:ascii="Times New Roman" w:hAnsi="Times New Roman" w:cs="Times New Roman"/>
+          <w:i/>
+          <w:sz w:val="28"/>
+          <w:szCs w:val="24"/>
+        </w:rPr>
+        <w:t xml:space="preserve"> </w:t>
+      </w:r>
+      <w:r>
+        <w:rPr>
+          <w:rFonts w:ascii="Times New Roman" w:hAnsi="Times New Roman" w:cs="Times New Roman"/>
+          <w:i/>
+          <w:sz w:val="28"/>
+          <w:szCs w:val="24"/>
+        </w:rPr>
+        <w:t>management</w:t>
+      </w:r>
+      <w:r>
+        <w:rPr>
+          <w:rFonts w:ascii="Times New Roman" w:hAnsi="Times New Roman" w:cs="Times New Roman"/>
+          <w:i/>
+          <w:sz w:val="28"/>
+          <w:szCs w:val="24"/>
+        </w:rPr>
+        <w:t xml:space="preserve"> of </w:t>
+      </w:r>
+      <w:r>
+        <w:rPr>
+          <w:rFonts w:ascii="Times New Roman" w:hAnsi="Times New Roman" w:cs="Times New Roman"/>
+          <w:i/>
+          <w:sz w:val="28"/>
+          <w:szCs w:val="24"/>
+        </w:rPr>
+        <w:t>employee</w:t>
+      </w:r>
+      <w:r>
+        <w:rPr>
+          <w:rFonts w:ascii="Times New Roman" w:hAnsi="Times New Roman" w:cs="Times New Roman"/>
+          <w:i/>
+          <w:sz w:val="28"/>
+          <w:szCs w:val="24"/>
+        </w:rPr>
+        <w:t xml:space="preserve"> and their salary, processing order online, storing all kind of record and generating report</w:t>
+      </w:r>
+      <w:r>
+        <w:rPr>
+          <w:rFonts w:ascii="Times New Roman" w:hAnsi="Times New Roman" w:cs="Times New Roman"/>
+          <w:i/>
+          <w:sz w:val="28"/>
+          <w:szCs w:val="24"/>
+        </w:rPr>
+        <w:t>s</w:t>
+      </w:r>
+      <w:r>
+        <w:rPr>
+          <w:rFonts w:ascii="Times New Roman" w:hAnsi="Times New Roman" w:cs="Times New Roman"/>
+          <w:i/>
+          <w:sz w:val="28"/>
+          <w:szCs w:val="24"/>
+        </w:rPr>
+        <w:t xml:space="preserve"> etc</w:t>
+      </w:r>
+      <w:r>
+        <w:rPr>
+          <w:rFonts w:ascii="Times New Roman" w:hAnsi="Times New Roman" w:cs="Times New Roman"/>
+          <w:i/>
+          <w:sz w:val="28"/>
+          <w:szCs w:val="24"/>
+        </w:rPr>
+        <w:t>.</w:t>
+      </w:r>
+      <w:r>
+        <w:rPr>
+          <w:rFonts w:ascii="Times New Roman" w:hAnsi="Times New Roman" w:cs="Times New Roman"/>
+          <w:i/>
+          <w:sz w:val="28"/>
+          <w:szCs w:val="24"/>
+        </w:rPr>
+        <w:t xml:space="preserve"> </w:t>
+      </w:r>
+      <w:r>
+        <w:rPr>
+          <w:rFonts w:ascii="Times New Roman" w:hAnsi="Times New Roman" w:cs="Times New Roman"/>
+          <w:i/>
+          <w:sz w:val="28"/>
+          <w:szCs w:val="24"/>
+        </w:rPr>
+        <w:t>It</w:t>
+      </w:r>
+      <w:r>
+        <w:rPr>
+          <w:rFonts w:ascii="Times New Roman" w:hAnsi="Times New Roman" w:cs="Times New Roman"/>
+          <w:i/>
+          <w:sz w:val="28"/>
+          <w:szCs w:val="24"/>
+        </w:rPr>
+        <w:t xml:space="preserve"> makes all sort of daily activities of a shop in </w:t>
+      </w:r>
+      <w:r>
+        <w:rPr>
+          <w:rFonts w:ascii="Times New Roman" w:hAnsi="Times New Roman" w:cs="Times New Roman"/>
+          <w:i/>
+          <w:sz w:val="28"/>
+          <w:szCs w:val="24"/>
+        </w:rPr>
+        <w:t xml:space="preserve">a </w:t>
+      </w:r>
+      <w:r>
+        <w:rPr>
+          <w:rFonts w:ascii="Times New Roman" w:hAnsi="Times New Roman" w:cs="Times New Roman"/>
+          <w:i/>
+          <w:sz w:val="28"/>
+          <w:szCs w:val="24"/>
+        </w:rPr>
+        <w:t>very reliable and automated way which boost the productivity of the shop.</w:t>
       </w:r>
     </w:p>
     <w:p>
@@ -1030,7 +1220,7 @@
     </w:p>
     <w:p>
       <w:pPr>
-        <w:spacing w:after="0" w:line="240" w:lineRule="auto"/>
+        <w:spacing w:after="0" w:line="360" w:lineRule="auto"/>
         <w:contextualSpacing/>
         <w:rPr>
           <w:rFonts w:ascii="Times New Roman" w:hAnsi="Times New Roman" w:cs="Times New Roman"/>
@@ -1046,10 +1236,19 @@
         </w:rPr>
         <w:t>Background Study</w:t>
       </w:r>
-    </w:p>
-    <w:p>
-      <w:pPr>
-        <w:spacing w:after="0" w:line="240" w:lineRule="auto"/>
+      <w:r>
+        <w:rPr>
+          <w:rFonts w:ascii="Times New Roman" w:hAnsi="Times New Roman" w:cs="Times New Roman"/>
+          <w:sz w:val="28"/>
+          <w:szCs w:val="24"/>
+        </w:rPr>
+        <w:t>:</w:t>
+      </w:r>
+    </w:p>
+    <w:p>
+      <w:pPr>
+        <w:spacing w:after="0" w:line="240" w:lineRule="auto"/>
+        <w:ind w:left="720"/>
         <w:contextualSpacing/>
         <w:rPr>
           <w:rFonts w:ascii="Times New Roman" w:hAnsi="Times New Roman" w:cs="Times New Roman"/>
@@ -1057,6 +1256,7 @@
           <w:iCs/>
           <w:sz w:val="28"/>
           <w:szCs w:val="24"/>
+          <w:lang w:val="en-GB"/>
         </w:rPr>
       </w:pPr>
       <w:r>
@@ -1068,7 +1268,7 @@
           <w:szCs w:val="24"/>
           <w:lang w:val="en-GB"/>
         </w:rPr>
-        <w:t>Web Site References and short description</w:t>
+        <w:t xml:space="preserve"> There are many shop management website</w:t>
       </w:r>
       <w:r>
         <w:rPr>
@@ -1079,6 +1279,505 @@
           <w:szCs w:val="24"/>
           <w:lang w:val="en-GB"/>
         </w:rPr>
+        <w:t>s</w:t>
+      </w:r>
+      <w:r>
+        <w:rPr>
+          <w:rFonts w:ascii="Times New Roman" w:hAnsi="Times New Roman" w:cs="Times New Roman"/>
+          <w:i/>
+          <w:iCs/>
+          <w:sz w:val="28"/>
+          <w:szCs w:val="24"/>
+          <w:lang w:val="en-GB"/>
+        </w:rPr>
+        <w:t xml:space="preserve"> available on the interne</w:t>
+      </w:r>
+      <w:r>
+        <w:rPr>
+          <w:rFonts w:ascii="Times New Roman" w:hAnsi="Times New Roman" w:cs="Times New Roman"/>
+          <w:i/>
+          <w:iCs/>
+          <w:sz w:val="28"/>
+          <w:szCs w:val="24"/>
+          <w:lang w:val="en-GB"/>
+        </w:rPr>
+        <w:t>t</w:t>
+      </w:r>
+      <w:r>
+        <w:rPr>
+          <w:rFonts w:ascii="Times New Roman" w:hAnsi="Times New Roman" w:cs="Times New Roman"/>
+          <w:i/>
+          <w:iCs/>
+          <w:sz w:val="28"/>
+          <w:szCs w:val="24"/>
+          <w:lang w:val="en-GB"/>
+        </w:rPr>
+        <w:t xml:space="preserve"> from where we study some Bangladeshi websites such as </w:t>
+      </w:r>
+      <w:proofErr w:type="spellStart"/>
+      <w:r>
+        <w:rPr>
+          <w:rFonts w:ascii="Times New Roman" w:hAnsi="Times New Roman" w:cs="Times New Roman"/>
+          <w:i/>
+          <w:iCs/>
+          <w:sz w:val="28"/>
+          <w:szCs w:val="24"/>
+          <w:lang w:val="en-GB"/>
+        </w:rPr>
+        <w:t>Shwapno</w:t>
+      </w:r>
+      <w:proofErr w:type="spellEnd"/>
+      <w:r>
+        <w:rPr>
+          <w:rFonts w:ascii="Times New Roman" w:hAnsi="Times New Roman" w:cs="Times New Roman"/>
+          <w:i/>
+          <w:iCs/>
+          <w:sz w:val="28"/>
+          <w:szCs w:val="24"/>
+          <w:lang w:val="en-GB"/>
+        </w:rPr>
+        <w:t xml:space="preserve">, </w:t>
+      </w:r>
+      <w:proofErr w:type="spellStart"/>
+      <w:r>
+        <w:rPr>
+          <w:rFonts w:ascii="Times New Roman" w:hAnsi="Times New Roman" w:cs="Times New Roman"/>
+          <w:i/>
+          <w:iCs/>
+          <w:sz w:val="28"/>
+          <w:szCs w:val="24"/>
+          <w:lang w:val="en-GB"/>
+        </w:rPr>
+        <w:t>Othoba</w:t>
+      </w:r>
+      <w:proofErr w:type="spellEnd"/>
+      <w:r>
+        <w:rPr>
+          <w:rFonts w:ascii="Times New Roman" w:hAnsi="Times New Roman" w:cs="Times New Roman"/>
+          <w:i/>
+          <w:iCs/>
+          <w:sz w:val="28"/>
+          <w:szCs w:val="24"/>
+          <w:lang w:val="en-GB"/>
+        </w:rPr>
+        <w:t xml:space="preserve">, </w:t>
+      </w:r>
+      <w:proofErr w:type="spellStart"/>
+      <w:r>
+        <w:rPr>
+          <w:rFonts w:ascii="Times New Roman" w:hAnsi="Times New Roman" w:cs="Times New Roman"/>
+          <w:i/>
+          <w:iCs/>
+          <w:sz w:val="28"/>
+          <w:szCs w:val="24"/>
+          <w:lang w:val="en-GB"/>
+        </w:rPr>
+        <w:t>BDShop</w:t>
+      </w:r>
+      <w:proofErr w:type="spellEnd"/>
+      <w:r>
+        <w:rPr>
+          <w:rFonts w:ascii="Times New Roman" w:hAnsi="Times New Roman" w:cs="Times New Roman"/>
+          <w:i/>
+          <w:iCs/>
+          <w:sz w:val="28"/>
+          <w:szCs w:val="24"/>
+          <w:lang w:val="en-GB"/>
+        </w:rPr>
+        <w:t xml:space="preserve">, </w:t>
+      </w:r>
+      <w:proofErr w:type="spellStart"/>
+      <w:r>
+        <w:rPr>
+          <w:rFonts w:ascii="Times New Roman" w:hAnsi="Times New Roman" w:cs="Times New Roman"/>
+          <w:i/>
+          <w:iCs/>
+          <w:sz w:val="28"/>
+          <w:szCs w:val="24"/>
+          <w:lang w:val="en-GB"/>
+        </w:rPr>
+        <w:t>Startech</w:t>
+      </w:r>
+      <w:proofErr w:type="spellEnd"/>
+      <w:r>
+        <w:rPr>
+          <w:rFonts w:ascii="Times New Roman" w:hAnsi="Times New Roman" w:cs="Times New Roman"/>
+          <w:i/>
+          <w:iCs/>
+          <w:sz w:val="28"/>
+          <w:szCs w:val="24"/>
+          <w:lang w:val="en-GB"/>
+        </w:rPr>
+        <w:t>. We find some common feature listed below-</w:t>
+      </w:r>
+    </w:p>
+    <w:p>
+      <w:pPr>
+        <w:pStyle w:val="ListParagraph"/>
+        <w:numPr>
+          <w:ilvl w:val="0"/>
+          <w:numId w:val="10"/>
+        </w:numPr>
+        <w:spacing w:after="0" w:line="240" w:lineRule="auto"/>
+        <w:rPr>
+          <w:rFonts w:ascii="Times New Roman" w:hAnsi="Times New Roman" w:cs="Times New Roman"/>
+          <w:i/>
+          <w:iCs/>
+          <w:sz w:val="28"/>
+          <w:szCs w:val="24"/>
+          <w:lang w:val="en-GB"/>
+        </w:rPr>
+      </w:pPr>
+      <w:proofErr w:type="spellStart"/>
+      <w:r>
+        <w:rPr>
+          <w:rFonts w:ascii="Times New Roman" w:hAnsi="Times New Roman" w:cs="Times New Roman"/>
+          <w:i/>
+          <w:iCs/>
+          <w:sz w:val="28"/>
+          <w:szCs w:val="24"/>
+          <w:lang w:val="en-GB"/>
+        </w:rPr>
+        <w:t>HomePage</w:t>
+      </w:r>
+      <w:proofErr w:type="spellEnd"/>
+    </w:p>
+    <w:p>
+      <w:pPr>
+        <w:pStyle w:val="ListParagraph"/>
+        <w:numPr>
+          <w:ilvl w:val="1"/>
+          <w:numId w:val="10"/>
+        </w:numPr>
+        <w:spacing w:after="0" w:line="240" w:lineRule="auto"/>
+        <w:rPr>
+          <w:rFonts w:ascii="Times New Roman" w:hAnsi="Times New Roman" w:cs="Times New Roman"/>
+          <w:i/>
+          <w:iCs/>
+          <w:sz w:val="28"/>
+          <w:szCs w:val="24"/>
+          <w:lang w:val="en-GB"/>
+        </w:rPr>
+      </w:pPr>
+      <w:r>
+        <w:rPr>
+          <w:rFonts w:ascii="Times New Roman" w:hAnsi="Times New Roman" w:cs="Times New Roman"/>
+          <w:i/>
+          <w:iCs/>
+          <w:sz w:val="28"/>
+          <w:szCs w:val="24"/>
+          <w:lang w:val="en-GB"/>
+        </w:rPr>
+        <w:t>Login Button</w:t>
+      </w:r>
+    </w:p>
+    <w:p>
+      <w:pPr>
+        <w:pStyle w:val="ListParagraph"/>
+        <w:numPr>
+          <w:ilvl w:val="1"/>
+          <w:numId w:val="10"/>
+        </w:numPr>
+        <w:spacing w:after="0" w:line="240" w:lineRule="auto"/>
+        <w:rPr>
+          <w:rFonts w:ascii="Times New Roman" w:hAnsi="Times New Roman" w:cs="Times New Roman"/>
+          <w:i/>
+          <w:iCs/>
+          <w:sz w:val="28"/>
+          <w:szCs w:val="24"/>
+          <w:lang w:val="en-GB"/>
+        </w:rPr>
+      </w:pPr>
+      <w:r>
+        <w:rPr>
+          <w:rFonts w:ascii="Times New Roman" w:hAnsi="Times New Roman" w:cs="Times New Roman"/>
+          <w:i/>
+          <w:iCs/>
+          <w:sz w:val="28"/>
+          <w:szCs w:val="24"/>
+          <w:lang w:val="en-GB"/>
+        </w:rPr>
+        <w:t>Registration Button</w:t>
+      </w:r>
+    </w:p>
+    <w:p>
+      <w:pPr>
+        <w:pStyle w:val="ListParagraph"/>
+        <w:numPr>
+          <w:ilvl w:val="1"/>
+          <w:numId w:val="10"/>
+        </w:numPr>
+        <w:spacing w:after="0" w:line="240" w:lineRule="auto"/>
+        <w:rPr>
+          <w:rFonts w:ascii="Times New Roman" w:hAnsi="Times New Roman" w:cs="Times New Roman"/>
+          <w:i/>
+          <w:iCs/>
+          <w:sz w:val="28"/>
+          <w:szCs w:val="24"/>
+          <w:lang w:val="en-GB"/>
+        </w:rPr>
+      </w:pPr>
+      <w:r>
+        <w:rPr>
+          <w:rFonts w:ascii="Times New Roman" w:hAnsi="Times New Roman" w:cs="Times New Roman"/>
+          <w:i/>
+          <w:iCs/>
+          <w:sz w:val="28"/>
+          <w:szCs w:val="24"/>
+          <w:lang w:val="en-GB"/>
+        </w:rPr>
+        <w:t>Cart Button</w:t>
+      </w:r>
+    </w:p>
+    <w:p>
+      <w:pPr>
+        <w:pStyle w:val="ListParagraph"/>
+        <w:numPr>
+          <w:ilvl w:val="1"/>
+          <w:numId w:val="10"/>
+        </w:numPr>
+        <w:spacing w:after="0" w:line="240" w:lineRule="auto"/>
+        <w:rPr>
+          <w:rFonts w:ascii="Times New Roman" w:hAnsi="Times New Roman" w:cs="Times New Roman"/>
+          <w:i/>
+          <w:iCs/>
+          <w:sz w:val="28"/>
+          <w:szCs w:val="24"/>
+          <w:lang w:val="en-GB"/>
+        </w:rPr>
+      </w:pPr>
+      <w:r>
+        <w:rPr>
+          <w:rFonts w:ascii="Times New Roman" w:hAnsi="Times New Roman" w:cs="Times New Roman"/>
+          <w:i/>
+          <w:iCs/>
+          <w:sz w:val="28"/>
+          <w:szCs w:val="24"/>
+          <w:lang w:val="en-GB"/>
+        </w:rPr>
+        <w:t>Search Bar</w:t>
+      </w:r>
+    </w:p>
+    <w:p>
+      <w:pPr>
+        <w:pStyle w:val="ListParagraph"/>
+        <w:numPr>
+          <w:ilvl w:val="1"/>
+          <w:numId w:val="10"/>
+        </w:numPr>
+        <w:spacing w:after="0" w:line="240" w:lineRule="auto"/>
+        <w:rPr>
+          <w:rFonts w:ascii="Times New Roman" w:hAnsi="Times New Roman" w:cs="Times New Roman"/>
+          <w:i/>
+          <w:iCs/>
+          <w:sz w:val="28"/>
+          <w:szCs w:val="24"/>
+          <w:lang w:val="en-GB"/>
+        </w:rPr>
+      </w:pPr>
+      <w:r>
+        <w:rPr>
+          <w:rFonts w:ascii="Times New Roman" w:hAnsi="Times New Roman" w:cs="Times New Roman"/>
+          <w:i/>
+          <w:iCs/>
+          <w:sz w:val="28"/>
+          <w:szCs w:val="24"/>
+          <w:lang w:val="en-GB"/>
+        </w:rPr>
+        <w:t>Categories Panel</w:t>
+      </w:r>
+    </w:p>
+    <w:p>
+      <w:pPr>
+        <w:pStyle w:val="ListParagraph"/>
+        <w:numPr>
+          <w:ilvl w:val="1"/>
+          <w:numId w:val="10"/>
+        </w:numPr>
+        <w:spacing w:after="0" w:line="240" w:lineRule="auto"/>
+        <w:rPr>
+          <w:rFonts w:ascii="Times New Roman" w:hAnsi="Times New Roman" w:cs="Times New Roman"/>
+          <w:i/>
+          <w:iCs/>
+          <w:sz w:val="28"/>
+          <w:szCs w:val="24"/>
+          <w:lang w:val="en-GB"/>
+        </w:rPr>
+      </w:pPr>
+      <w:r>
+        <w:rPr>
+          <w:rFonts w:ascii="Times New Roman" w:hAnsi="Times New Roman" w:cs="Times New Roman"/>
+          <w:i/>
+          <w:iCs/>
+          <w:sz w:val="28"/>
+          <w:szCs w:val="24"/>
+          <w:lang w:val="en-GB"/>
+        </w:rPr>
+        <w:t>Image Slider</w:t>
+      </w:r>
+    </w:p>
+    <w:p>
+      <w:pPr>
+        <w:pStyle w:val="ListParagraph"/>
+        <w:numPr>
+          <w:ilvl w:val="1"/>
+          <w:numId w:val="10"/>
+        </w:numPr>
+        <w:spacing w:after="0" w:line="240" w:lineRule="auto"/>
+        <w:rPr>
+          <w:rFonts w:ascii="Times New Roman" w:hAnsi="Times New Roman" w:cs="Times New Roman"/>
+          <w:i/>
+          <w:iCs/>
+          <w:sz w:val="28"/>
+          <w:szCs w:val="24"/>
+          <w:lang w:val="en-GB"/>
+        </w:rPr>
+      </w:pPr>
+      <w:r>
+        <w:rPr>
+          <w:rFonts w:ascii="Times New Roman" w:hAnsi="Times New Roman" w:cs="Times New Roman"/>
+          <w:i/>
+          <w:iCs/>
+          <w:sz w:val="28"/>
+          <w:szCs w:val="24"/>
+          <w:lang w:val="en-GB"/>
+        </w:rPr>
+        <w:t>Feature Products Section</w:t>
+      </w:r>
+    </w:p>
+    <w:p>
+      <w:pPr>
+        <w:pStyle w:val="ListParagraph"/>
+        <w:numPr>
+          <w:ilvl w:val="1"/>
+          <w:numId w:val="10"/>
+        </w:numPr>
+        <w:spacing w:after="0" w:line="240" w:lineRule="auto"/>
+        <w:rPr>
+          <w:rFonts w:ascii="Times New Roman" w:hAnsi="Times New Roman" w:cs="Times New Roman"/>
+          <w:i/>
+          <w:iCs/>
+          <w:sz w:val="28"/>
+          <w:szCs w:val="24"/>
+          <w:lang w:val="en-GB"/>
+        </w:rPr>
+      </w:pPr>
+      <w:r>
+        <w:rPr>
+          <w:rFonts w:ascii="Times New Roman" w:hAnsi="Times New Roman" w:cs="Times New Roman"/>
+          <w:i/>
+          <w:iCs/>
+          <w:sz w:val="28"/>
+          <w:szCs w:val="24"/>
+          <w:lang w:val="en-GB"/>
+        </w:rPr>
+        <w:t>Footer</w:t>
+      </w:r>
+    </w:p>
+    <w:p>
+      <w:pPr>
+        <w:pStyle w:val="ListParagraph"/>
+        <w:numPr>
+          <w:ilvl w:val="0"/>
+          <w:numId w:val="10"/>
+        </w:numPr>
+        <w:spacing w:after="0" w:line="240" w:lineRule="auto"/>
+        <w:rPr>
+          <w:rFonts w:ascii="Times New Roman" w:hAnsi="Times New Roman" w:cs="Times New Roman"/>
+          <w:i/>
+          <w:iCs/>
+          <w:sz w:val="28"/>
+          <w:szCs w:val="24"/>
+          <w:lang w:val="en-GB"/>
+        </w:rPr>
+      </w:pPr>
+      <w:r>
+        <w:rPr>
+          <w:rFonts w:ascii="Times New Roman" w:hAnsi="Times New Roman" w:cs="Times New Roman"/>
+          <w:i/>
+          <w:iCs/>
+          <w:sz w:val="28"/>
+          <w:szCs w:val="24"/>
+          <w:lang w:val="en-GB"/>
+        </w:rPr>
+        <w:t>Product Page</w:t>
+      </w:r>
+    </w:p>
+    <w:p>
+      <w:pPr>
+        <w:pStyle w:val="ListParagraph"/>
+        <w:numPr>
+          <w:ilvl w:val="0"/>
+          <w:numId w:val="10"/>
+        </w:numPr>
+        <w:spacing w:after="0" w:line="240" w:lineRule="auto"/>
+        <w:rPr>
+          <w:rFonts w:ascii="Times New Roman" w:hAnsi="Times New Roman" w:cs="Times New Roman"/>
+          <w:i/>
+          <w:iCs/>
+          <w:sz w:val="28"/>
+          <w:szCs w:val="24"/>
+          <w:lang w:val="en-GB"/>
+        </w:rPr>
+      </w:pPr>
+    </w:p>
+    <w:p>
+      <w:pPr>
+        <w:spacing w:after="0" w:line="240" w:lineRule="auto"/>
+        <w:rPr>
+          <w:rFonts w:ascii="Times New Roman" w:hAnsi="Times New Roman" w:cs="Times New Roman"/>
+          <w:i/>
+          <w:iCs/>
+          <w:sz w:val="28"/>
+          <w:szCs w:val="24"/>
+          <w:lang w:val="en-GB"/>
+        </w:rPr>
+      </w:pPr>
+    </w:p>
+    <w:p>
+      <w:pPr>
+        <w:spacing w:after="0" w:line="240" w:lineRule="auto"/>
+        <w:ind w:left="720"/>
+        <w:contextualSpacing/>
+        <w:rPr>
+          <w:rFonts w:ascii="Times New Roman" w:hAnsi="Times New Roman" w:cs="Times New Roman"/>
+          <w:i/>
+          <w:iCs/>
+          <w:sz w:val="28"/>
+          <w:szCs w:val="24"/>
+        </w:rPr>
+      </w:pPr>
+      <w:r>
+        <w:rPr>
+          <w:rFonts w:ascii="Times New Roman" w:hAnsi="Times New Roman" w:cs="Times New Roman"/>
+          <w:i/>
+          <w:iCs/>
+          <w:sz w:val="28"/>
+          <w:szCs w:val="24"/>
+          <w:lang w:val="en-GB"/>
+        </w:rPr>
+        <w:t>W</w:t>
+      </w:r>
+      <w:r>
+        <w:rPr>
+          <w:rFonts w:ascii="Times New Roman" w:hAnsi="Times New Roman" w:cs="Times New Roman"/>
+          <w:i/>
+          <w:iCs/>
+          <w:sz w:val="28"/>
+          <w:szCs w:val="24"/>
+          <w:lang w:val="en-GB"/>
+        </w:rPr>
+        <w:t>eb Site References and short description</w:t>
+      </w:r>
+      <w:r>
+        <w:rPr>
+          <w:rFonts w:ascii="Times New Roman" w:hAnsi="Times New Roman" w:cs="Times New Roman"/>
+          <w:i/>
+          <w:iCs/>
+          <w:sz w:val="28"/>
+          <w:szCs w:val="24"/>
+          <w:lang w:val="en-GB"/>
+        </w:rPr>
         <w:t xml:space="preserve"> </w:t>
       </w:r>
       <w:r>
@@ -1155,39 +1854,6 @@
         </w:rPr>
         <w:t>Requirement Analysis:</w:t>
       </w:r>
-    </w:p>
-    <w:p>
-      <w:pPr>
-        <w:spacing w:after="0" w:line="240" w:lineRule="auto"/>
-        <w:contextualSpacing/>
-        <w:rPr>
-          <w:rFonts w:ascii="Times New Roman" w:hAnsi="Times New Roman" w:cs="Times New Roman"/>
-          <w:sz w:val="28"/>
-          <w:szCs w:val="24"/>
-        </w:rPr>
-      </w:pPr>
-    </w:p>
-    <w:p>
-      <w:pPr>
-        <w:spacing w:after="0" w:line="240" w:lineRule="auto"/>
-        <w:contextualSpacing/>
-        <w:rPr>
-          <w:rFonts w:ascii="Times New Roman" w:hAnsi="Times New Roman" w:cs="Times New Roman"/>
-          <w:sz w:val="28"/>
-          <w:szCs w:val="24"/>
-        </w:rPr>
-      </w:pPr>
-    </w:p>
-    <w:p>
-      <w:pPr>
-        <w:spacing w:after="0" w:line="240" w:lineRule="auto"/>
-        <w:contextualSpacing/>
-        <w:rPr>
-          <w:rFonts w:ascii="Times New Roman" w:hAnsi="Times New Roman" w:cs="Times New Roman"/>
-          <w:sz w:val="28"/>
-          <w:szCs w:val="24"/>
-        </w:rPr>
-      </w:pPr>
     </w:p>
     <w:p>
       <w:pPr>
@@ -1237,6 +1903,7 @@
     <w:p>
       <w:pPr>
         <w:spacing w:after="0" w:line="240" w:lineRule="auto"/>
+        <w:ind w:left="720"/>
         <w:contextualSpacing/>
         <w:rPr>
           <w:rFonts w:ascii="Times New Roman" w:hAnsi="Times New Roman" w:cs="Times New Roman"/>
@@ -1281,6 +1948,7 @@
       <w:pPr>
         <w:pStyle w:val="ListParagraph"/>
         <w:spacing w:after="0" w:line="240" w:lineRule="auto"/>
+        <w:ind w:left="1440"/>
         <w:rPr>
           <w:rFonts w:ascii="Times New Roman" w:hAnsi="Times New Roman" w:cs="Times New Roman"/>
           <w:sz w:val="24"/>
@@ -1296,6 +1964,7 @@
           <w:numId w:val="1"/>
         </w:numPr>
         <w:spacing w:after="0" w:line="240" w:lineRule="auto"/>
+        <w:ind w:left="1440"/>
         <w:rPr>
           <w:rFonts w:ascii="Times New Roman" w:hAnsi="Times New Roman" w:cs="Times New Roman"/>
           <w:sz w:val="24"/>
@@ -1319,6 +1988,7 @@
           <w:numId w:val="1"/>
         </w:numPr>
         <w:spacing w:after="0" w:line="240" w:lineRule="auto"/>
+        <w:ind w:left="1440"/>
         <w:rPr>
           <w:rFonts w:ascii="Times New Roman" w:hAnsi="Times New Roman" w:cs="Times New Roman"/>
           <w:sz w:val="24"/>
@@ -1342,6 +2012,7 @@
           <w:numId w:val="1"/>
         </w:numPr>
         <w:spacing w:after="0" w:line="240" w:lineRule="auto"/>
+        <w:ind w:left="1440"/>
         <w:rPr>
           <w:rFonts w:ascii="Times New Roman" w:hAnsi="Times New Roman" w:cs="Times New Roman"/>
           <w:sz w:val="24"/>
@@ -1365,6 +2036,7 @@
           <w:numId w:val="1"/>
         </w:numPr>
         <w:spacing w:after="0" w:line="240" w:lineRule="auto"/>
+        <w:ind w:left="1440"/>
         <w:rPr>
           <w:rFonts w:ascii="Times New Roman" w:hAnsi="Times New Roman" w:cs="Times New Roman"/>
           <w:sz w:val="24"/>
@@ -1388,6 +2060,7 @@
           <w:numId w:val="1"/>
         </w:numPr>
         <w:spacing w:after="0" w:line="240" w:lineRule="auto"/>
+        <w:ind w:left="1440"/>
         <w:rPr>
           <w:rFonts w:ascii="Times New Roman" w:hAnsi="Times New Roman" w:cs="Times New Roman"/>
           <w:sz w:val="24"/>
@@ -1402,6 +2075,50 @@
         </w:rPr>
         <w:t>Delivery Person</w:t>
       </w:r>
+    </w:p>
+    <w:p>
+      <w:pPr>
+        <w:pStyle w:val="ListParagraph"/>
+        <w:spacing w:after="0" w:line="240" w:lineRule="auto"/>
+        <w:rPr>
+          <w:rFonts w:ascii="Times New Roman" w:hAnsi="Times New Roman" w:cs="Times New Roman"/>
+          <w:sz w:val="24"/>
+          <w:szCs w:val="24"/>
+        </w:rPr>
+      </w:pPr>
+    </w:p>
+    <w:p>
+      <w:pPr>
+        <w:pStyle w:val="ListParagraph"/>
+        <w:spacing w:after="0" w:line="240" w:lineRule="auto"/>
+        <w:rPr>
+          <w:rFonts w:ascii="Times New Roman" w:hAnsi="Times New Roman" w:cs="Times New Roman"/>
+          <w:sz w:val="24"/>
+          <w:szCs w:val="24"/>
+        </w:rPr>
+      </w:pPr>
+    </w:p>
+    <w:p>
+      <w:pPr>
+        <w:pStyle w:val="ListParagraph"/>
+        <w:spacing w:after="0" w:line="240" w:lineRule="auto"/>
+        <w:rPr>
+          <w:rFonts w:ascii="Times New Roman" w:hAnsi="Times New Roman" w:cs="Times New Roman"/>
+          <w:sz w:val="24"/>
+          <w:szCs w:val="24"/>
+        </w:rPr>
+      </w:pPr>
+    </w:p>
+    <w:p>
+      <w:pPr>
+        <w:pStyle w:val="ListParagraph"/>
+        <w:spacing w:after="0" w:line="240" w:lineRule="auto"/>
+        <w:rPr>
+          <w:rFonts w:ascii="Times New Roman" w:hAnsi="Times New Roman" w:cs="Times New Roman"/>
+          <w:sz w:val="24"/>
+          <w:szCs w:val="24"/>
+        </w:rPr>
+      </w:pPr>
     </w:p>
     <w:p>
       <w:pPr>
@@ -1451,6 +2168,7 @@
     <w:p>
       <w:pPr>
         <w:spacing w:after="0" w:line="240" w:lineRule="auto"/>
+        <w:ind w:left="720"/>
         <w:contextualSpacing/>
         <w:rPr>
           <w:rFonts w:ascii="Times New Roman" w:hAnsi="Times New Roman" w:cs="Times New Roman"/>
@@ -1493,6 +2211,7 @@
           <w:numId w:val="2"/>
         </w:numPr>
         <w:spacing w:after="0" w:line="240" w:lineRule="auto"/>
+        <w:ind w:left="1440"/>
         <w:rPr>
           <w:rFonts w:ascii="Times New Roman" w:hAnsi="Times New Roman" w:cs="Times New Roman"/>
           <w:sz w:val="24"/>
@@ -1524,6 +2243,7 @@
           <w:numId w:val="2"/>
         </w:numPr>
         <w:spacing w:after="0" w:line="240" w:lineRule="auto"/>
+        <w:ind w:left="1440"/>
         <w:rPr>
           <w:rFonts w:ascii="Times New Roman" w:hAnsi="Times New Roman" w:cs="Times New Roman"/>
           <w:sz w:val="24"/>
@@ -1555,6 +2275,7 @@
           <w:numId w:val="2"/>
         </w:numPr>
         <w:spacing w:after="0" w:line="240" w:lineRule="auto"/>
+        <w:ind w:left="1440"/>
         <w:rPr>
           <w:rFonts w:ascii="Times New Roman" w:hAnsi="Times New Roman" w:cs="Times New Roman"/>
           <w:sz w:val="24"/>
@@ -1586,6 +2307,7 @@
           <w:numId w:val="2"/>
         </w:numPr>
         <w:spacing w:after="0" w:line="240" w:lineRule="auto"/>
+        <w:ind w:left="1440"/>
         <w:rPr>
           <w:rFonts w:ascii="Times New Roman" w:hAnsi="Times New Roman" w:cs="Times New Roman"/>
           <w:sz w:val="24"/>
@@ -1633,75 +2355,20 @@
           <w:numId w:val="2"/>
         </w:numPr>
         <w:spacing w:after="0" w:line="240" w:lineRule="auto"/>
-        <w:rPr>
-          <w:rFonts w:ascii="Times New Roman" w:hAnsi="Times New Roman" w:cs="Times New Roman"/>
-          <w:sz w:val="24"/>
-          <w:szCs w:val="24"/>
-        </w:rPr>
-      </w:pPr>
-      <w:r>
-        <w:rPr>
-          <w:rFonts w:ascii="Times New Roman" w:hAnsi="Times New Roman" w:cs="Times New Roman"/>
-          <w:sz w:val="24"/>
-          <w:szCs w:val="24"/>
-        </w:rPr>
-        <w:t>Manage salary record</w:t>
-      </w:r>
-      <w:r>
-        <w:rPr>
-          <w:rFonts w:ascii="Times New Roman" w:hAnsi="Times New Roman" w:cs="Times New Roman"/>
-          <w:sz w:val="24"/>
-          <w:szCs w:val="24"/>
-        </w:rPr>
-        <w:t>.</w:t>
-      </w:r>
-    </w:p>
-    <w:p>
-      <w:pPr>
-        <w:spacing w:after="0" w:line="240" w:lineRule="auto"/>
-        <w:contextualSpacing/>
-        <w:rPr>
-          <w:rFonts w:ascii="Times New Roman" w:hAnsi="Times New Roman" w:cs="Times New Roman"/>
-          <w:sz w:val="24"/>
-          <w:szCs w:val="24"/>
-        </w:rPr>
-      </w:pPr>
-    </w:p>
-    <w:p>
-      <w:pPr>
-        <w:spacing w:after="0" w:line="240" w:lineRule="auto"/>
-        <w:contextualSpacing/>
-        <w:rPr>
-          <w:rFonts w:ascii="Times New Roman" w:hAnsi="Times New Roman" w:cs="Times New Roman"/>
-          <w:sz w:val="24"/>
-          <w:szCs w:val="24"/>
-        </w:rPr>
-      </w:pPr>
-      <w:r>
-        <w:rPr>
-          <w:rFonts w:ascii="Times New Roman" w:hAnsi="Times New Roman" w:cs="Times New Roman"/>
-          <w:sz w:val="24"/>
-          <w:szCs w:val="24"/>
-        </w:rPr>
-        <w:t>In this project the “</w:t>
-      </w:r>
-      <w:r>
-        <w:rPr>
-          <w:rFonts w:ascii="Times New Roman" w:hAnsi="Times New Roman" w:cs="Times New Roman"/>
-          <w:b/>
-          <w:bCs/>
-          <w:sz w:val="24"/>
-          <w:szCs w:val="24"/>
-        </w:rPr>
-        <w:t>Manager</w:t>
-      </w:r>
-      <w:r>
-        <w:rPr>
-          <w:rFonts w:ascii="Times New Roman" w:hAnsi="Times New Roman" w:cs="Times New Roman"/>
-          <w:sz w:val="24"/>
-          <w:szCs w:val="24"/>
-        </w:rPr>
-        <w:t>” has the following features:</w:t>
+        <w:ind w:left="1440"/>
+        <w:rPr>
+          <w:rFonts w:ascii="Times New Roman" w:hAnsi="Times New Roman" w:cs="Times New Roman"/>
+          <w:sz w:val="24"/>
+          <w:szCs w:val="24"/>
+        </w:rPr>
+      </w:pPr>
+      <w:r>
+        <w:rPr>
+          <w:rFonts w:ascii="Times New Roman" w:hAnsi="Times New Roman" w:cs="Times New Roman"/>
+          <w:sz w:val="24"/>
+          <w:szCs w:val="24"/>
+        </w:rPr>
+        <w:t>Manage all employee record.</w:t>
       </w:r>
     </w:p>
     <w:p>
@@ -1712,6 +2379,89 @@
           <w:numId w:val="2"/>
         </w:numPr>
         <w:spacing w:after="0" w:line="240" w:lineRule="auto"/>
+        <w:ind w:left="1440"/>
+        <w:rPr>
+          <w:rFonts w:ascii="Times New Roman" w:hAnsi="Times New Roman" w:cs="Times New Roman"/>
+          <w:sz w:val="24"/>
+          <w:szCs w:val="24"/>
+        </w:rPr>
+      </w:pPr>
+      <w:r>
+        <w:rPr>
+          <w:rFonts w:ascii="Times New Roman" w:hAnsi="Times New Roman" w:cs="Times New Roman"/>
+          <w:sz w:val="24"/>
+          <w:szCs w:val="24"/>
+        </w:rPr>
+        <w:t>Manage salary record</w:t>
+      </w:r>
+      <w:r>
+        <w:rPr>
+          <w:rFonts w:ascii="Times New Roman" w:hAnsi="Times New Roman" w:cs="Times New Roman"/>
+          <w:sz w:val="24"/>
+          <w:szCs w:val="24"/>
+        </w:rPr>
+        <w:t>.</w:t>
+      </w:r>
+    </w:p>
+    <w:p>
+      <w:pPr>
+        <w:spacing w:after="0" w:line="240" w:lineRule="auto"/>
+        <w:ind w:left="720"/>
+        <w:contextualSpacing/>
+        <w:rPr>
+          <w:rFonts w:ascii="Times New Roman" w:hAnsi="Times New Roman" w:cs="Times New Roman"/>
+          <w:sz w:val="24"/>
+          <w:szCs w:val="24"/>
+        </w:rPr>
+      </w:pPr>
+    </w:p>
+    <w:p>
+      <w:pPr>
+        <w:spacing w:after="0" w:line="240" w:lineRule="auto"/>
+        <w:ind w:left="720"/>
+        <w:contextualSpacing/>
+        <w:rPr>
+          <w:rFonts w:ascii="Times New Roman" w:hAnsi="Times New Roman" w:cs="Times New Roman"/>
+          <w:sz w:val="24"/>
+          <w:szCs w:val="24"/>
+        </w:rPr>
+      </w:pPr>
+      <w:r>
+        <w:rPr>
+          <w:rFonts w:ascii="Times New Roman" w:hAnsi="Times New Roman" w:cs="Times New Roman"/>
+          <w:sz w:val="24"/>
+          <w:szCs w:val="24"/>
+        </w:rPr>
+        <w:t>In this project the “</w:t>
+      </w:r>
+      <w:r>
+        <w:rPr>
+          <w:rFonts w:ascii="Times New Roman" w:hAnsi="Times New Roman" w:cs="Times New Roman"/>
+          <w:b/>
+          <w:bCs/>
+          <w:sz w:val="24"/>
+          <w:szCs w:val="24"/>
+        </w:rPr>
+        <w:t>Manager</w:t>
+      </w:r>
+      <w:r>
+        <w:rPr>
+          <w:rFonts w:ascii="Times New Roman" w:hAnsi="Times New Roman" w:cs="Times New Roman"/>
+          <w:sz w:val="24"/>
+          <w:szCs w:val="24"/>
+        </w:rPr>
+        <w:t>” has the following features:</w:t>
+      </w:r>
+    </w:p>
+    <w:p>
+      <w:pPr>
+        <w:pStyle w:val="ListParagraph"/>
+        <w:numPr>
+          <w:ilvl w:val="0"/>
+          <w:numId w:val="2"/>
+        </w:numPr>
+        <w:spacing w:after="0" w:line="240" w:lineRule="auto"/>
+        <w:ind w:left="1440"/>
         <w:rPr>
           <w:rFonts w:ascii="Times New Roman" w:hAnsi="Times New Roman" w:cs="Times New Roman"/>
           <w:sz w:val="24"/>
@@ -1743,6 +2493,7 @@
           <w:numId w:val="2"/>
         </w:numPr>
         <w:spacing w:before="0" w:beforeAutospacing="0" w:after="0" w:afterAutospacing="0"/>
+        <w:ind w:left="1440"/>
       </w:pPr>
       <w:r>
         <w:t>Mange only own password</w:t>
@@ -1759,6 +2510,7 @@
           <w:numId w:val="2"/>
         </w:numPr>
         <w:spacing w:after="0" w:line="240" w:lineRule="auto"/>
+        <w:ind w:left="1440"/>
         <w:rPr>
           <w:rFonts w:ascii="Times New Roman" w:hAnsi="Times New Roman" w:cs="Times New Roman"/>
           <w:sz w:val="24"/>
@@ -1790,6 +2542,7 @@
           <w:numId w:val="2"/>
         </w:numPr>
         <w:spacing w:after="0" w:line="240" w:lineRule="auto"/>
+        <w:ind w:left="1440"/>
         <w:rPr>
           <w:rFonts w:ascii="Times New Roman" w:hAnsi="Times New Roman" w:cs="Times New Roman"/>
           <w:sz w:val="24"/>
@@ -1821,6 +2574,7 @@
           <w:numId w:val="2"/>
         </w:numPr>
         <w:spacing w:after="0" w:line="240" w:lineRule="auto"/>
+        <w:ind w:left="1440"/>
         <w:rPr>
           <w:rFonts w:ascii="Times New Roman" w:hAnsi="Times New Roman" w:cs="Times New Roman"/>
           <w:sz w:val="24"/>
@@ -1852,6 +2606,7 @@
           <w:numId w:val="2"/>
         </w:numPr>
         <w:spacing w:after="0" w:line="240" w:lineRule="auto"/>
+        <w:ind w:left="1440"/>
         <w:rPr>
           <w:rFonts w:ascii="Times New Roman" w:hAnsi="Times New Roman" w:cs="Times New Roman"/>
           <w:sz w:val="24"/>
@@ -1889,90 +2644,6 @@
           <w:szCs w:val="24"/>
         </w:rPr>
         <w:t>.</w:t>
-      </w:r>
-    </w:p>
-    <w:p>
-      <w:pPr>
-        <w:spacing w:after="0" w:line="240" w:lineRule="auto"/>
-        <w:contextualSpacing/>
-        <w:rPr>
-          <w:rFonts w:ascii="Times New Roman" w:hAnsi="Times New Roman" w:cs="Times New Roman"/>
-          <w:sz w:val="24"/>
-          <w:szCs w:val="24"/>
-        </w:rPr>
-      </w:pPr>
-    </w:p>
-    <w:p>
-      <w:pPr>
-        <w:spacing w:after="0" w:line="240" w:lineRule="auto"/>
-        <w:contextualSpacing/>
-        <w:rPr>
-          <w:rFonts w:ascii="Times New Roman" w:hAnsi="Times New Roman" w:cs="Times New Roman"/>
-          <w:sz w:val="24"/>
-          <w:szCs w:val="24"/>
-        </w:rPr>
-      </w:pPr>
-      <w:r>
-        <w:rPr>
-          <w:rFonts w:ascii="Times New Roman" w:hAnsi="Times New Roman" w:cs="Times New Roman"/>
-          <w:sz w:val="24"/>
-          <w:szCs w:val="24"/>
-        </w:rPr>
-        <w:t>In this project the “</w:t>
-      </w:r>
-      <w:r>
-        <w:rPr>
-          <w:rFonts w:ascii="Times New Roman" w:hAnsi="Times New Roman" w:cs="Times New Roman"/>
-          <w:b/>
-          <w:bCs/>
-          <w:sz w:val="24"/>
-          <w:szCs w:val="24"/>
-        </w:rPr>
-        <w:t>Manager</w:t>
-      </w:r>
-      <w:r>
-        <w:rPr>
-          <w:rFonts w:ascii="Times New Roman" w:hAnsi="Times New Roman" w:cs="Times New Roman"/>
-          <w:sz w:val="24"/>
-          <w:szCs w:val="24"/>
-        </w:rPr>
-        <w:t>” has the following features:</w:t>
-      </w:r>
-    </w:p>
-    <w:p>
-      <w:pPr>
-        <w:pStyle w:val="NormalWeb"/>
-        <w:numPr>
-          <w:ilvl w:val="0"/>
-          <w:numId w:val="2"/>
-        </w:numPr>
-        <w:spacing w:before="0" w:beforeAutospacing="0" w:after="0" w:afterAutospacing="0"/>
-      </w:pPr>
-      <w:r>
-        <w:rPr>
-          <w:rFonts w:eastAsiaTheme="minorHAnsi"/>
-        </w:rPr>
-        <w:lastRenderedPageBreak/>
-        <w:t>Add, edit and sell products</w:t>
-      </w:r>
-      <w:r>
-        <w:rPr>
-          <w:rFonts w:eastAsiaTheme="minorHAnsi"/>
-        </w:rPr>
-        <w:t>.</w:t>
-      </w:r>
-    </w:p>
-    <w:p>
-      <w:pPr>
-        <w:pStyle w:val="NormalWeb"/>
-        <w:numPr>
-          <w:ilvl w:val="0"/>
-          <w:numId w:val="2"/>
-        </w:numPr>
-        <w:spacing w:before="0" w:beforeAutospacing="0" w:after="0" w:afterAutospacing="0"/>
-      </w:pPr>
-      <w:r>
-        <w:t>Mange only own password.</w:t>
       </w:r>
     </w:p>
     <w:p>
@@ -1983,74 +2654,38 @@
           <w:numId w:val="2"/>
         </w:numPr>
         <w:spacing w:after="0" w:line="240" w:lineRule="auto"/>
-        <w:rPr>
-          <w:rFonts w:ascii="Times New Roman" w:hAnsi="Times New Roman" w:cs="Times New Roman"/>
-          <w:sz w:val="24"/>
-          <w:szCs w:val="24"/>
-        </w:rPr>
-      </w:pPr>
-      <w:r>
-        <w:rPr>
-          <w:rFonts w:ascii="Times New Roman" w:hAnsi="Times New Roman" w:cs="Times New Roman"/>
-          <w:sz w:val="24"/>
-          <w:szCs w:val="24"/>
-        </w:rPr>
-        <w:t>Update customer information</w:t>
-      </w:r>
-      <w:r>
-        <w:rPr>
-          <w:rFonts w:ascii="Times New Roman" w:hAnsi="Times New Roman" w:cs="Times New Roman"/>
-          <w:sz w:val="24"/>
-          <w:szCs w:val="24"/>
-        </w:rPr>
-        <w:t>.</w:t>
-      </w:r>
-    </w:p>
-    <w:p>
-      <w:pPr>
-        <w:pStyle w:val="ListParagraph"/>
-        <w:numPr>
-          <w:ilvl w:val="0"/>
-          <w:numId w:val="2"/>
-        </w:numPr>
-        <w:spacing w:after="0" w:line="240" w:lineRule="auto"/>
-        <w:rPr>
-          <w:rFonts w:ascii="Times New Roman" w:hAnsi="Times New Roman" w:cs="Times New Roman"/>
-          <w:sz w:val="24"/>
-          <w:szCs w:val="24"/>
-        </w:rPr>
-      </w:pPr>
-      <w:r>
-        <w:rPr>
-          <w:rFonts w:ascii="Times New Roman" w:hAnsi="Times New Roman" w:cs="Times New Roman"/>
-          <w:sz w:val="24"/>
-          <w:szCs w:val="24"/>
-        </w:rPr>
-        <w:t>Generate cash receipt</w:t>
-      </w:r>
-      <w:r>
-        <w:rPr>
-          <w:rFonts w:ascii="Times New Roman" w:hAnsi="Times New Roman" w:cs="Times New Roman"/>
-          <w:sz w:val="24"/>
-          <w:szCs w:val="24"/>
-        </w:rPr>
-        <w:t>.</w:t>
-      </w:r>
-    </w:p>
-    <w:p>
-      <w:pPr>
-        <w:spacing w:after="0" w:line="240" w:lineRule="auto"/>
-        <w:contextualSpacing/>
-        <w:rPr>
-          <w:rFonts w:ascii="Times New Roman" w:hAnsi="Times New Roman" w:cs="Times New Roman"/>
-          <w:sz w:val="24"/>
-          <w:szCs w:val="24"/>
-        </w:rPr>
-      </w:pPr>
-    </w:p>
-    <w:p>
-      <w:pPr>
-        <w:spacing w:after="0" w:line="240" w:lineRule="auto"/>
+        <w:ind w:left="1440"/>
+        <w:rPr>
+          <w:rFonts w:ascii="Times New Roman" w:hAnsi="Times New Roman" w:cs="Times New Roman"/>
+          <w:sz w:val="24"/>
+          <w:szCs w:val="24"/>
+        </w:rPr>
+      </w:pPr>
+      <w:r>
+        <w:rPr>
+          <w:rFonts w:ascii="Times New Roman" w:hAnsi="Times New Roman" w:cs="Times New Roman"/>
+          <w:sz w:val="24"/>
+          <w:szCs w:val="24"/>
+        </w:rPr>
+        <w:t>View and update Salesperson and Customer information.</w:t>
+      </w:r>
+    </w:p>
+    <w:p>
+      <w:pPr>
+        <w:spacing w:after="0" w:line="240" w:lineRule="auto"/>
+        <w:ind w:left="720"/>
+        <w:contextualSpacing/>
+        <w:rPr>
+          <w:rFonts w:ascii="Times New Roman" w:hAnsi="Times New Roman" w:cs="Times New Roman"/>
+          <w:sz w:val="24"/>
+          <w:szCs w:val="24"/>
+        </w:rPr>
+      </w:pPr>
+    </w:p>
+    <w:p>
+      <w:pPr>
+        <w:spacing w:after="0" w:line="240" w:lineRule="auto"/>
+        <w:ind w:left="720"/>
         <w:contextualSpacing/>
         <w:rPr>
           <w:rFonts w:ascii="Times New Roman" w:hAnsi="Times New Roman" w:cs="Times New Roman"/>
@@ -2101,6 +2736,7 @@
           <w:numId w:val="6"/>
         </w:numPr>
         <w:spacing w:after="0" w:line="240" w:lineRule="auto"/>
+        <w:ind w:left="1440"/>
         <w:rPr>
           <w:rFonts w:ascii="Times New Roman" w:hAnsi="Times New Roman" w:cs="Times New Roman"/>
           <w:sz w:val="24"/>
@@ -2114,6 +2750,14 @@
           <w:szCs w:val="24"/>
         </w:rPr>
         <w:t>Add, edit and sell products</w:t>
+      </w:r>
+      <w:r>
+        <w:rPr>
+          <w:rFonts w:ascii="Times New Roman" w:hAnsi="Times New Roman" w:cs="Times New Roman"/>
+          <w:sz w:val="24"/>
+          <w:szCs w:val="24"/>
+        </w:rPr>
+        <w:t>.</w:t>
       </w:r>
     </w:p>
     <w:p>
@@ -2124,6 +2768,7 @@
           <w:numId w:val="6"/>
         </w:numPr>
         <w:spacing w:after="0" w:line="240" w:lineRule="auto"/>
+        <w:ind w:left="1440"/>
         <w:rPr>
           <w:rFonts w:ascii="Times New Roman" w:hAnsi="Times New Roman" w:cs="Times New Roman"/>
           <w:sz w:val="24"/>
@@ -2137,6 +2782,14 @@
           <w:szCs w:val="24"/>
         </w:rPr>
         <w:t>Mange only own password</w:t>
+      </w:r>
+      <w:r>
+        <w:rPr>
+          <w:rFonts w:ascii="Times New Roman" w:hAnsi="Times New Roman" w:cs="Times New Roman"/>
+          <w:sz w:val="24"/>
+          <w:szCs w:val="24"/>
+        </w:rPr>
+        <w:t>.</w:t>
       </w:r>
     </w:p>
     <w:p>
@@ -2147,12 +2800,21 @@
           <w:numId w:val="6"/>
         </w:numPr>
         <w:spacing w:after="0" w:line="240" w:lineRule="auto"/>
-        <w:rPr>
-          <w:rFonts w:ascii="Times New Roman" w:hAnsi="Times New Roman" w:cs="Times New Roman"/>
-          <w:sz w:val="24"/>
-          <w:szCs w:val="24"/>
-        </w:rPr>
-      </w:pPr>
+        <w:ind w:left="1440"/>
+        <w:rPr>
+          <w:rFonts w:ascii="Times New Roman" w:hAnsi="Times New Roman" w:cs="Times New Roman"/>
+          <w:sz w:val="24"/>
+          <w:szCs w:val="24"/>
+        </w:rPr>
+      </w:pPr>
+      <w:r>
+        <w:rPr>
+          <w:rFonts w:ascii="Times New Roman" w:hAnsi="Times New Roman" w:cs="Times New Roman"/>
+          <w:sz w:val="24"/>
+          <w:szCs w:val="24"/>
+        </w:rPr>
+        <w:t xml:space="preserve">Add, </w:t>
+      </w:r>
       <w:r>
         <w:rPr>
           <w:rFonts w:ascii="Times New Roman" w:hAnsi="Times New Roman" w:cs="Times New Roman"/>
@@ -2160,6 +2822,14 @@
           <w:szCs w:val="24"/>
         </w:rPr>
         <w:t>Update customer information</w:t>
+      </w:r>
+      <w:r>
+        <w:rPr>
+          <w:rFonts w:ascii="Times New Roman" w:hAnsi="Times New Roman" w:cs="Times New Roman"/>
+          <w:sz w:val="24"/>
+          <w:szCs w:val="24"/>
+        </w:rPr>
+        <w:t>.</w:t>
       </w:r>
     </w:p>
     <w:p>
@@ -2170,6 +2840,7 @@
           <w:numId w:val="6"/>
         </w:numPr>
         <w:spacing w:after="0" w:line="240" w:lineRule="auto"/>
+        <w:ind w:left="1440"/>
         <w:rPr>
           <w:rFonts w:ascii="Times New Roman" w:hAnsi="Times New Roman" w:cs="Times New Roman"/>
           <w:sz w:val="24"/>
@@ -2184,21 +2855,31 @@
         </w:rPr>
         <w:t>Generate cash receipt</w:t>
       </w:r>
-    </w:p>
-    <w:p>
-      <w:pPr>
-        <w:spacing w:after="0" w:line="240" w:lineRule="auto"/>
-        <w:contextualSpacing/>
-        <w:rPr>
-          <w:rFonts w:ascii="Times New Roman" w:hAnsi="Times New Roman" w:cs="Times New Roman"/>
-          <w:sz w:val="24"/>
-          <w:szCs w:val="24"/>
-        </w:rPr>
-      </w:pPr>
-    </w:p>
-    <w:p>
-      <w:pPr>
-        <w:spacing w:after="0" w:line="240" w:lineRule="auto"/>
+      <w:r>
+        <w:rPr>
+          <w:rFonts w:ascii="Times New Roman" w:hAnsi="Times New Roman" w:cs="Times New Roman"/>
+          <w:sz w:val="24"/>
+          <w:szCs w:val="24"/>
+        </w:rPr>
+        <w:t>.</w:t>
+      </w:r>
+    </w:p>
+    <w:p>
+      <w:pPr>
+        <w:spacing w:after="0" w:line="240" w:lineRule="auto"/>
+        <w:ind w:left="720"/>
+        <w:contextualSpacing/>
+        <w:rPr>
+          <w:rFonts w:ascii="Times New Roman" w:hAnsi="Times New Roman" w:cs="Times New Roman"/>
+          <w:sz w:val="24"/>
+          <w:szCs w:val="24"/>
+        </w:rPr>
+      </w:pPr>
+    </w:p>
+    <w:p>
+      <w:pPr>
+        <w:spacing w:after="0" w:line="240" w:lineRule="auto"/>
+        <w:ind w:left="720"/>
         <w:contextualSpacing/>
         <w:rPr>
           <w:rFonts w:ascii="Times New Roman" w:hAnsi="Times New Roman" w:cs="Times New Roman"/>
@@ -2238,15 +2919,7 @@
           <w:sz w:val="24"/>
           <w:szCs w:val="24"/>
         </w:rPr>
-        <w:t>has</w:t>
-      </w:r>
-      <w:r>
-        <w:rPr>
-          <w:rFonts w:ascii="Times New Roman" w:hAnsi="Times New Roman" w:cs="Times New Roman"/>
-          <w:sz w:val="24"/>
-          <w:szCs w:val="24"/>
-        </w:rPr>
-        <w:t xml:space="preserve"> the following features:</w:t>
+        <w:t>has the following features:</w:t>
       </w:r>
     </w:p>
     <w:p>
@@ -2257,6 +2930,7 @@
           <w:numId w:val="7"/>
         </w:numPr>
         <w:spacing w:after="0" w:line="240" w:lineRule="auto"/>
+        <w:ind w:left="1440"/>
         <w:rPr>
           <w:rFonts w:ascii="Times New Roman" w:hAnsi="Times New Roman" w:cs="Times New Roman"/>
           <w:sz w:val="24"/>
@@ -2288,6 +2962,7 @@
           <w:numId w:val="7"/>
         </w:numPr>
         <w:spacing w:after="0" w:line="240" w:lineRule="auto"/>
+        <w:ind w:left="1440"/>
         <w:rPr>
           <w:rFonts w:ascii="Times New Roman" w:hAnsi="Times New Roman" w:cs="Times New Roman"/>
           <w:sz w:val="24"/>
@@ -2319,6 +2994,7 @@
           <w:numId w:val="7"/>
         </w:numPr>
         <w:spacing w:after="0" w:line="240" w:lineRule="auto"/>
+        <w:ind w:left="1440"/>
         <w:rPr>
           <w:rFonts w:ascii="Times New Roman" w:hAnsi="Times New Roman" w:cs="Times New Roman"/>
           <w:sz w:val="24"/>
@@ -2350,6 +3026,7 @@
           <w:numId w:val="7"/>
         </w:numPr>
         <w:spacing w:after="0" w:line="240" w:lineRule="auto"/>
+        <w:ind w:left="1440"/>
         <w:rPr>
           <w:rFonts w:ascii="Times New Roman" w:hAnsi="Times New Roman" w:cs="Times New Roman"/>
           <w:sz w:val="24"/>
@@ -2376,17 +3053,19 @@
     <w:p>
       <w:pPr>
         <w:spacing w:after="0" w:line="240" w:lineRule="auto"/>
-        <w:contextualSpacing/>
-        <w:rPr>
-          <w:rFonts w:ascii="Times New Roman" w:hAnsi="Times New Roman" w:cs="Times New Roman"/>
-          <w:sz w:val="24"/>
-          <w:szCs w:val="24"/>
-        </w:rPr>
-      </w:pPr>
-    </w:p>
-    <w:p>
-      <w:pPr>
-        <w:spacing w:after="0" w:line="240" w:lineRule="auto"/>
+        <w:ind w:left="720"/>
+        <w:contextualSpacing/>
+        <w:rPr>
+          <w:rFonts w:ascii="Times New Roman" w:hAnsi="Times New Roman" w:cs="Times New Roman"/>
+          <w:sz w:val="24"/>
+          <w:szCs w:val="24"/>
+        </w:rPr>
+      </w:pPr>
+    </w:p>
+    <w:p>
+      <w:pPr>
+        <w:spacing w:after="0" w:line="240" w:lineRule="auto"/>
+        <w:ind w:left="720"/>
         <w:contextualSpacing/>
         <w:rPr>
           <w:rFonts w:ascii="Times New Roman" w:hAnsi="Times New Roman" w:cs="Times New Roman"/>
@@ -2437,6 +3116,7 @@
           <w:numId w:val="8"/>
         </w:numPr>
         <w:spacing w:after="0" w:line="240" w:lineRule="auto"/>
+        <w:ind w:left="1440"/>
         <w:rPr>
           <w:rFonts w:ascii="Times New Roman" w:hAnsi="Times New Roman" w:cs="Times New Roman"/>
           <w:sz w:val="24"/>
@@ -2460,6 +3140,7 @@
           <w:numId w:val="8"/>
         </w:numPr>
         <w:spacing w:after="0" w:line="240" w:lineRule="auto"/>
+        <w:ind w:left="1440"/>
         <w:rPr>
           <w:rFonts w:ascii="Times New Roman" w:hAnsi="Times New Roman" w:cs="Times New Roman"/>
           <w:sz w:val="24"/>
@@ -2473,6 +3154,14 @@
           <w:szCs w:val="24"/>
         </w:rPr>
         <w:t>Mange only own password</w:t>
+      </w:r>
+      <w:r>
+        <w:rPr>
+          <w:rFonts w:ascii="Times New Roman" w:hAnsi="Times New Roman" w:cs="Times New Roman"/>
+          <w:sz w:val="24"/>
+          <w:szCs w:val="24"/>
+        </w:rPr>
+        <w:t>.</w:t>
       </w:r>
     </w:p>
     <w:p>
@@ -2483,19 +3172,28 @@
           <w:numId w:val="8"/>
         </w:numPr>
         <w:spacing w:after="0" w:line="240" w:lineRule="auto"/>
-        <w:rPr>
-          <w:rFonts w:ascii="Times New Roman" w:hAnsi="Times New Roman" w:cs="Times New Roman"/>
-          <w:sz w:val="24"/>
-          <w:szCs w:val="24"/>
-        </w:rPr>
-      </w:pPr>
-      <w:r>
-        <w:rPr>
-          <w:rFonts w:ascii="Times New Roman" w:hAnsi="Times New Roman" w:cs="Times New Roman"/>
-          <w:sz w:val="24"/>
-          <w:szCs w:val="24"/>
-        </w:rPr>
-        <w:t>Only view customer information!</w:t>
+        <w:ind w:left="1440"/>
+        <w:rPr>
+          <w:rFonts w:ascii="Times New Roman" w:hAnsi="Times New Roman" w:cs="Times New Roman"/>
+          <w:sz w:val="24"/>
+          <w:szCs w:val="24"/>
+        </w:rPr>
+      </w:pPr>
+      <w:r>
+        <w:rPr>
+          <w:rFonts w:ascii="Times New Roman" w:hAnsi="Times New Roman" w:cs="Times New Roman"/>
+          <w:sz w:val="24"/>
+          <w:szCs w:val="24"/>
+        </w:rPr>
+        <w:t>Only view customer information</w:t>
+      </w:r>
+      <w:r>
+        <w:rPr>
+          <w:rFonts w:ascii="Times New Roman" w:hAnsi="Times New Roman" w:cs="Times New Roman"/>
+          <w:sz w:val="24"/>
+          <w:szCs w:val="24"/>
+        </w:rPr>
+        <w:t>.</w:t>
       </w:r>
     </w:p>
     <w:p>
@@ -2822,6 +3520,7 @@
           <w:szCs w:val="24"/>
         </w:rPr>
       </w:pPr>
+      <w:proofErr w:type="spellStart"/>
       <w:r>
         <w:rPr>
           <w:rFonts w:ascii="Times New Roman" w:hAnsi="Times New Roman" w:cs="Times New Roman"/>
@@ -2830,6 +3529,7 @@
         </w:rPr>
         <w:t>Xampp</w:t>
       </w:r>
+      <w:proofErr w:type="spellEnd"/>
       <w:r>
         <w:rPr>
           <w:rFonts w:ascii="Times New Roman" w:hAnsi="Times New Roman" w:cs="Times New Roman"/>
@@ -3042,6 +3742,42 @@
           <w:szCs w:val="24"/>
         </w:rPr>
       </w:pPr>
+      <w:r>
+        <w:rPr>
+          <w:rFonts w:ascii="Times New Roman" w:hAnsi="Times New Roman" w:cs="Times New Roman"/>
+          <w:i/>
+          <w:sz w:val="28"/>
+          <w:szCs w:val="24"/>
+        </w:rPr>
+        <w:t xml:space="preserve">In the digitalization era, peoples are </w:t>
+      </w:r>
+      <w:r>
+        <w:rPr>
+          <w:rFonts w:ascii="Times New Roman" w:hAnsi="Times New Roman" w:cs="Times New Roman"/>
+          <w:i/>
+          <w:sz w:val="28"/>
+          <w:szCs w:val="24"/>
+        </w:rPr>
+        <w:t>moving</w:t>
+      </w:r>
+      <w:r>
+        <w:rPr>
+          <w:rFonts w:ascii="Times New Roman" w:hAnsi="Times New Roman" w:cs="Times New Roman"/>
+          <w:i/>
+          <w:sz w:val="28"/>
+          <w:szCs w:val="24"/>
+        </w:rPr>
+        <w:t xml:space="preserve"> towards the online as they are becoming more productive and didn’t have much time to spend on shopping whether they can order their daily needs from anywhere.</w:t>
+      </w:r>
+      <w:r>
+        <w:rPr>
+          <w:rFonts w:ascii="Times New Roman" w:hAnsi="Times New Roman" w:cs="Times New Roman"/>
+          <w:i/>
+          <w:sz w:val="28"/>
+          <w:szCs w:val="24"/>
+        </w:rPr>
+        <w:t xml:space="preserve"> </w:t>
+      </w:r>
       <w:r>
         <w:rPr>
           <w:rFonts w:ascii="Times New Roman" w:hAnsi="Times New Roman" w:cs="Times New Roman"/>
@@ -4739,6 +5475,119 @@
     </w:lvl>
   </w:abstractNum>
   <w:abstractNum w:abstractNumId="4" w15:restartNumberingAfterBreak="0">
+    <w:nsid w:val="432E03C8"/>
+    <w:multiLevelType w:val="hybridMultilevel"/>
+    <w:tmpl w:val="9BC2D5AA"/>
+    <w:lvl w:ilvl="0" w:tplc="04090001">
+      <w:start w:val="1"/>
+      <w:numFmt w:val="bullet"/>
+      <w:lvlText w:val=""/>
+      <w:lvlJc w:val="left"/>
+      <w:pPr>
+        <w:ind w:left="1440" w:hanging="360"/>
+      </w:pPr>
+      <w:rPr>
+        <w:rFonts w:ascii="Symbol" w:hAnsi="Symbol" w:hint="default"/>
+      </w:rPr>
+    </w:lvl>
+    <w:lvl w:ilvl="1" w:tplc="04090003">
+      <w:start w:val="1"/>
+      <w:numFmt w:val="bullet"/>
+      <w:lvlText w:val="o"/>
+      <w:lvlJc w:val="left"/>
+      <w:pPr>
+        <w:ind w:left="2160" w:hanging="360"/>
+      </w:pPr>
+      <w:rPr>
+        <w:rFonts w:ascii="Courier New" w:hAnsi="Courier New" w:cs="Courier New" w:hint="default"/>
+      </w:rPr>
+    </w:lvl>
+    <w:lvl w:ilvl="2" w:tplc="04090005" w:tentative="1">
+      <w:start w:val="1"/>
+      <w:numFmt w:val="bullet"/>
+      <w:lvlText w:val=""/>
+      <w:lvlJc w:val="left"/>
+      <w:pPr>
+        <w:ind w:left="2880" w:hanging="360"/>
+      </w:pPr>
+      <w:rPr>
+        <w:rFonts w:ascii="Wingdings" w:hAnsi="Wingdings" w:hint="default"/>
+      </w:rPr>
+    </w:lvl>
+    <w:lvl w:ilvl="3" w:tplc="04090001" w:tentative="1">
+      <w:start w:val="1"/>
+      <w:numFmt w:val="bullet"/>
+      <w:lvlText w:val=""/>
+      <w:lvlJc w:val="left"/>
+      <w:pPr>
+        <w:ind w:left="3600" w:hanging="360"/>
+      </w:pPr>
+      <w:rPr>
+        <w:rFonts w:ascii="Symbol" w:hAnsi="Symbol" w:hint="default"/>
+      </w:rPr>
+    </w:lvl>
+    <w:lvl w:ilvl="4" w:tplc="04090003" w:tentative="1">
+      <w:start w:val="1"/>
+      <w:numFmt w:val="bullet"/>
+      <w:lvlText w:val="o"/>
+      <w:lvlJc w:val="left"/>
+      <w:pPr>
+        <w:ind w:left="4320" w:hanging="360"/>
+      </w:pPr>
+      <w:rPr>
+        <w:rFonts w:ascii="Courier New" w:hAnsi="Courier New" w:cs="Courier New" w:hint="default"/>
+      </w:rPr>
+    </w:lvl>
+    <w:lvl w:ilvl="5" w:tplc="04090005" w:tentative="1">
+      <w:start w:val="1"/>
+      <w:numFmt w:val="bullet"/>
+      <w:lvlText w:val=""/>
+      <w:lvlJc w:val="left"/>
+      <w:pPr>
+        <w:ind w:left="5040" w:hanging="360"/>
+      </w:pPr>
+      <w:rPr>
+        <w:rFonts w:ascii="Wingdings" w:hAnsi="Wingdings" w:hint="default"/>
+      </w:rPr>
+    </w:lvl>
+    <w:lvl w:ilvl="6" w:tplc="04090001" w:tentative="1">
+      <w:start w:val="1"/>
+      <w:numFmt w:val="bullet"/>
+      <w:lvlText w:val=""/>
+      <w:lvlJc w:val="left"/>
+      <w:pPr>
+        <w:ind w:left="5760" w:hanging="360"/>
+      </w:pPr>
+      <w:rPr>
+        <w:rFonts w:ascii="Symbol" w:hAnsi="Symbol" w:hint="default"/>
+      </w:rPr>
+    </w:lvl>
+    <w:lvl w:ilvl="7" w:tplc="04090003" w:tentative="1">
+      <w:start w:val="1"/>
+      <w:numFmt w:val="bullet"/>
+      <w:lvlText w:val="o"/>
+      <w:lvlJc w:val="left"/>
+      <w:pPr>
+        <w:ind w:left="6480" w:hanging="360"/>
+      </w:pPr>
+      <w:rPr>
+        <w:rFonts w:ascii="Courier New" w:hAnsi="Courier New" w:cs="Courier New" w:hint="default"/>
+      </w:rPr>
+    </w:lvl>
+    <w:lvl w:ilvl="8" w:tplc="04090005" w:tentative="1">
+      <w:start w:val="1"/>
+      <w:numFmt w:val="bullet"/>
+      <w:lvlText w:val=""/>
+      <w:lvlJc w:val="left"/>
+      <w:pPr>
+        <w:ind w:left="7200" w:hanging="360"/>
+      </w:pPr>
+      <w:rPr>
+        <w:rFonts w:ascii="Wingdings" w:hAnsi="Wingdings" w:hint="default"/>
+      </w:rPr>
+    </w:lvl>
+  </w:abstractNum>
+  <w:abstractNum w:abstractNumId="5" w15:restartNumberingAfterBreak="0">
     <w:nsid w:val="46FA32FC"/>
     <w:multiLevelType w:val="hybridMultilevel"/>
     <w:tmpl w:val="542EE83E"/>
@@ -4851,7 +5700,7 @@
       </w:rPr>
     </w:lvl>
   </w:abstractNum>
-  <w:abstractNum w:abstractNumId="5" w15:restartNumberingAfterBreak="0">
+  <w:abstractNum w:abstractNumId="6" w15:restartNumberingAfterBreak="0">
     <w:nsid w:val="48800DF9"/>
     <w:multiLevelType w:val="hybridMultilevel"/>
     <w:tmpl w:val="61207D88"/>
@@ -4937,7 +5786,7 @@
       </w:pPr>
     </w:lvl>
   </w:abstractNum>
-  <w:abstractNum w:abstractNumId="6" w15:restartNumberingAfterBreak="0">
+  <w:abstractNum w:abstractNumId="7" w15:restartNumberingAfterBreak="0">
     <w:nsid w:val="512D7645"/>
     <w:multiLevelType w:val="hybridMultilevel"/>
     <w:tmpl w:val="237A6C1C"/>
@@ -5050,7 +5899,7 @@
       </w:rPr>
     </w:lvl>
   </w:abstractNum>
-  <w:abstractNum w:abstractNumId="7" w15:restartNumberingAfterBreak="0">
+  <w:abstractNum w:abstractNumId="8" w15:restartNumberingAfterBreak="0">
     <w:nsid w:val="5A1530C6"/>
     <w:multiLevelType w:val="hybridMultilevel"/>
     <w:tmpl w:val="BE0C59BC"/>
@@ -5163,7 +6012,7 @@
       </w:rPr>
     </w:lvl>
   </w:abstractNum>
-  <w:abstractNum w:abstractNumId="8" w15:restartNumberingAfterBreak="0">
+  <w:abstractNum w:abstractNumId="9" w15:restartNumberingAfterBreak="0">
     <w:nsid w:val="72520131"/>
     <w:multiLevelType w:val="hybridMultilevel"/>
     <w:tmpl w:val="AA6EEA5C"/>
@@ -5277,30 +6126,33 @@
     </w:lvl>
   </w:abstractNum>
   <w:num w:numId="1">
-    <w:abstractNumId w:val="8"/>
+    <w:abstractNumId w:val="9"/>
   </w:num>
   <w:num w:numId="2">
     <w:abstractNumId w:val="0"/>
   </w:num>
   <w:num w:numId="3">
-    <w:abstractNumId w:val="7"/>
+    <w:abstractNumId w:val="8"/>
   </w:num>
   <w:num w:numId="4">
     <w:abstractNumId w:val="1"/>
   </w:num>
   <w:num w:numId="5">
-    <w:abstractNumId w:val="5"/>
+    <w:abstractNumId w:val="6"/>
   </w:num>
   <w:num w:numId="6">
     <w:abstractNumId w:val="2"/>
   </w:num>
   <w:num w:numId="7">
-    <w:abstractNumId w:val="6"/>
+    <w:abstractNumId w:val="7"/>
   </w:num>
   <w:num w:numId="8">
     <w:abstractNumId w:val="3"/>
   </w:num>
   <w:num w:numId="9">
+    <w:abstractNumId w:val="5"/>
+  </w:num>
+  <w:num w:numId="10">
     <w:abstractNumId w:val="4"/>
   </w:num>
 </w:numbering>

</xml_diff>